<commit_message>
Added TimeStamp to RawSearches. New Migration file. Updated ER diagram and back-end design doc.
</commit_message>
<xml_diff>
--- a/Documentation/BackEndDesign.docx
+++ b/Documentation/BackEndDesign.docx
@@ -112,12 +112,14 @@
         <w:t xml:space="preserve">(See </w:t>
       </w:r>
       <w:hyperlink r:id="rId7" w:history="1">
+        <w:proofErr w:type="spellStart"/>
         <w:r>
           <w:rPr>
             <w:rStyle w:val="Hyperlink"/>
           </w:rPr>
           <w:t>EntityRelationshipDiagram.drawio</w:t>
         </w:r>
+        <w:proofErr w:type="spellEnd"/>
       </w:hyperlink>
       <w:r>
         <w:t>)</w:t>
@@ -142,6 +144,7 @@
       </w:r>
     </w:p>
     <w:p>
+      <w:proofErr w:type="spellStart"/>
       <w:r>
         <w:rPr>
           <w:b/>
@@ -150,12 +153,29 @@
         </w:rPr>
         <w:t>ActiveProject</w:t>
       </w:r>
-      <w:r>
-        <w:t xml:space="preserve">  {string ProjectType, int Day}</w:t>
-      </w:r>
-      <w:r>
-        <w:tab/>
-        <w:t>(e.g. “asp.net mvc”)</w:t>
+      <w:proofErr w:type="spellEnd"/>
+      <w:r>
+        <w:t xml:space="preserve">  {string </w:t>
+      </w:r>
+      <w:proofErr w:type="spellStart"/>
+      <w:r>
+        <w:t>ProjectType</w:t>
+      </w:r>
+      <w:proofErr w:type="spellEnd"/>
+      <w:r>
+        <w:t>, int Day}</w:t>
+      </w:r>
+      <w:r>
+        <w:tab/>
+        <w:t xml:space="preserve">(e.g. “asp.net </w:t>
+      </w:r>
+      <w:proofErr w:type="spellStart"/>
+      <w:r>
+        <w:t>mvc</w:t>
+      </w:r>
+      <w:proofErr w:type="spellEnd"/>
+      <w:r>
+        <w:t>”)</w:t>
       </w:r>
     </w:p>
     <w:p>
@@ -168,14 +188,30 @@
         <w:t>Language</w:t>
       </w:r>
       <w:r>
-        <w:t xml:space="preserve"> {string LanguageName}</w:t>
-      </w:r>
-      <w:r>
-        <w:tab/>
-      </w:r>
-      <w:r>
-        <w:tab/>
-        <w:t>(e.g. “c#”, “javascript”)</w:t>
+        <w:t xml:space="preserve"> {string </w:t>
+      </w:r>
+      <w:proofErr w:type="spellStart"/>
+      <w:r>
+        <w:t>LanguageName</w:t>
+      </w:r>
+      <w:proofErr w:type="spellEnd"/>
+      <w:r>
+        <w:t>}</w:t>
+      </w:r>
+      <w:r>
+        <w:tab/>
+      </w:r>
+      <w:r>
+        <w:tab/>
+        <w:t>(e.g. “c#”, “</w:t>
+      </w:r>
+      <w:proofErr w:type="spellStart"/>
+      <w:r>
+        <w:t>javascript</w:t>
+      </w:r>
+      <w:proofErr w:type="spellEnd"/>
+      <w:r>
+        <w:t>”)</w:t>
       </w:r>
     </w:p>
     <w:p>
@@ -188,7 +224,15 @@
         <w:t xml:space="preserve">Platform </w:t>
       </w:r>
       <w:r>
-        <w:t>{string PlatformName}</w:t>
+        <w:t xml:space="preserve">{string </w:t>
+      </w:r>
+      <w:proofErr w:type="spellStart"/>
+      <w:r>
+        <w:t>PlatformName</w:t>
+      </w:r>
+      <w:proofErr w:type="spellEnd"/>
+      <w:r>
+        <w:t>}</w:t>
       </w:r>
       <w:r>
         <w:tab/>
@@ -202,6 +246,7 @@
       </w:r>
     </w:p>
     <w:p>
+      <w:proofErr w:type="spellStart"/>
       <w:r>
         <w:rPr>
           <w:b/>
@@ -210,8 +255,17 @@
         </w:rPr>
         <w:t>PreferredLanguage</w:t>
       </w:r>
-      <w:r>
-        <w:t xml:space="preserve"> {string LanguageName}</w:t>
+      <w:proofErr w:type="spellEnd"/>
+      <w:r>
+        <w:t xml:space="preserve"> {string </w:t>
+      </w:r>
+      <w:proofErr w:type="spellStart"/>
+      <w:r>
+        <w:t>LanguageName</w:t>
+      </w:r>
+      <w:proofErr w:type="spellEnd"/>
+      <w:r>
+        <w:t>}</w:t>
       </w:r>
       <w:r>
         <w:tab/>
@@ -219,6 +273,7 @@
       </w:r>
     </w:p>
     <w:p>
+      <w:proofErr w:type="spellStart"/>
       <w:r>
         <w:rPr>
           <w:b/>
@@ -227,15 +282,32 @@
         </w:rPr>
         <w:t>PreferredSearch</w:t>
       </w:r>
-      <w:r>
-        <w:t xml:space="preserve"> {string SearchName}</w:t>
-      </w:r>
-      <w:r>
-        <w:tab/>
-      </w:r>
-      <w:r>
-        <w:tab/>
-        <w:t>(e.g “docs.microsoft.com”, “w3schools”)</w:t>
+      <w:proofErr w:type="spellEnd"/>
+      <w:r>
+        <w:t xml:space="preserve"> {string </w:t>
+      </w:r>
+      <w:proofErr w:type="spellStart"/>
+      <w:r>
+        <w:t>SearchName</w:t>
+      </w:r>
+      <w:proofErr w:type="spellEnd"/>
+      <w:r>
+        <w:t>}</w:t>
+      </w:r>
+      <w:r>
+        <w:tab/>
+      </w:r>
+      <w:r>
+        <w:tab/>
+        <w:t>(</w:t>
+      </w:r>
+      <w:proofErr w:type="spellStart"/>
+      <w:r>
+        <w:t>e.g</w:t>
+      </w:r>
+      <w:proofErr w:type="spellEnd"/>
+      <w:r>
+        <w:t xml:space="preserve"> “docs.microsoft.com”, “w3schools”)</w:t>
       </w:r>
     </w:p>
     <w:p>
@@ -272,6 +344,7 @@
       </w:pPr>
     </w:p>
     <w:p>
+      <w:proofErr w:type="spellStart"/>
       <w:r>
         <w:rPr>
           <w:b/>
@@ -280,6 +353,7 @@
         </w:rPr>
         <w:t>BadWord</w:t>
       </w:r>
+      <w:proofErr w:type="spellEnd"/>
       <w:r>
         <w:t xml:space="preserve"> {string Word}</w:t>
       </w:r>
@@ -298,6 +372,7 @@
       </w:r>
     </w:p>
     <w:p>
+      <w:proofErr w:type="spellStart"/>
       <w:r>
         <w:rPr>
           <w:b/>
@@ -306,6 +381,7 @@
         </w:rPr>
         <w:t>BadPhrase</w:t>
       </w:r>
+      <w:proofErr w:type="spellEnd"/>
       <w:r>
         <w:t xml:space="preserve"> {string Phrase}</w:t>
       </w:r>
@@ -347,6 +423,7 @@
       </w:r>
     </w:p>
     <w:p>
+      <w:proofErr w:type="spellStart"/>
       <w:r>
         <w:rPr>
           <w:b/>
@@ -356,11 +433,20 @@
         <w:lastRenderedPageBreak/>
         <w:t>NearConceptPhrase</w:t>
       </w:r>
+      <w:proofErr w:type="spellEnd"/>
       <w:r>
         <w:t xml:space="preserve"> {string </w:t>
       </w:r>
       <w:r>
-        <w:t>Phrase, [FK] int ConceptId}</w:t>
+        <w:t xml:space="preserve">Phrase, [FK] int </w:t>
+      </w:r>
+      <w:proofErr w:type="spellStart"/>
+      <w:r>
+        <w:t>ConceptId</w:t>
+      </w:r>
+      <w:proofErr w:type="spellEnd"/>
+      <w:r>
+        <w:t>}</w:t>
       </w:r>
       <w:r>
         <w:tab/>
@@ -373,6 +459,7 @@
       </w:r>
     </w:p>
     <w:p>
+      <w:proofErr w:type="spellStart"/>
       <w:r>
         <w:rPr>
           <w:b/>
@@ -381,8 +468,17 @@
         </w:rPr>
         <w:t>NearConceptIdea</w:t>
       </w:r>
-      <w:r>
-        <w:t xml:space="preserve"> {string ProperForm}</w:t>
+      <w:proofErr w:type="spellEnd"/>
+      <w:r>
+        <w:t xml:space="preserve"> {string </w:t>
+      </w:r>
+      <w:proofErr w:type="spellStart"/>
+      <w:r>
+        <w:t>ProperForm</w:t>
+      </w:r>
+      <w:proofErr w:type="spellEnd"/>
+      <w:r>
+        <w:t>}</w:t>
       </w:r>
       <w:r>
         <w:tab/>
@@ -410,70 +506,49 @@
     <w:p/>
     <w:p>
       <w:r>
-        <w:t xml:space="preserve">The following models are used by the </w:t>
-      </w:r>
-      <w:r>
-        <w:t>API</w:t>
-      </w:r>
-      <w:r>
-        <w:t>.</w:t>
-      </w:r>
-    </w:p>
-    <w:p>
+        <w:t>The following models are used by the API.</w:t>
+      </w:r>
+    </w:p>
+    <w:p>
+      <w:proofErr w:type="spellStart"/>
       <w:r>
         <w:rPr>
           <w:b/>
           <w:bCs/>
           <w:u w:val="single"/>
         </w:rPr>
-        <w:t xml:space="preserve">RawSearches </w:t>
-      </w:r>
-      <w:r>
-        <w:t>{string StudentName, string Search}</w:t>
-      </w:r>
-    </w:p>
-    <w:p>
-      <w:pPr>
-        <w:pStyle w:val="NoSpacing"/>
-        <w:ind w:left="720"/>
-      </w:pPr>
-      <w:r>
-        <w:t xml:space="preserve">This model is used to store all student searches.  The table may be queried by student name or any of the appended values from the other models to </w:t>
-      </w:r>
-      <w:r>
-        <w:t>see where additional class help may be needed.</w:t>
-      </w:r>
-    </w:p>
-    <w:p>
-      <w:pPr>
-        <w:pStyle w:val="NoSpacing"/>
-        <w:ind w:left="720"/>
-      </w:pPr>
-    </w:p>
-    <w:p>
+        <w:t>RawSearches</w:t>
+      </w:r>
+      <w:proofErr w:type="spellEnd"/>
       <w:r>
         <w:rPr>
           <w:b/>
           <w:bCs/>
           <w:u w:val="single"/>
         </w:rPr>
-        <w:t>Settings</w:t>
-      </w:r>
-      <w:r>
-        <w:t xml:space="preserve"> {string SettingName, bool Set}</w:t>
-      </w:r>
-      <w:r>
-        <w:tab/>
-      </w:r>
-      <w:r>
-        <w:tab/>
-      </w:r>
-      <w:r>
-        <w:tab/>
-      </w:r>
-      <w:r>
-        <w:tab/>
-        <w:t>(e.g. “Logging”, “false”}</w:t>
+        <w:t xml:space="preserve"> </w:t>
+      </w:r>
+      <w:r>
+        <w:t xml:space="preserve">{string </w:t>
+      </w:r>
+      <w:proofErr w:type="spellStart"/>
+      <w:r>
+        <w:t>StudentName</w:t>
+      </w:r>
+      <w:proofErr w:type="spellEnd"/>
+      <w:r>
+        <w:t xml:space="preserve">, </w:t>
+      </w:r>
+      <w:proofErr w:type="spellStart"/>
+      <w:r>
+        <w:t>DateTime</w:t>
+      </w:r>
+      <w:proofErr w:type="spellEnd"/>
+      <w:r>
+        <w:t xml:space="preserve"> Timestamp, </w:t>
+      </w:r>
+      <w:r>
+        <w:t>string Search}</w:t>
       </w:r>
     </w:p>
     <w:p>
@@ -482,7 +557,16 @@
         <w:ind w:left="720"/>
       </w:pPr>
       <w:r>
-        <w:t>This model holds fields that can be turned on or off to affect the functionality of the language parser.  (The addition of settings requires functional implementation.)</w:t>
+        <w:t>This model is used to store all student searches.  The table may be queried by student name</w:t>
+      </w:r>
+      <w:r>
+        <w:t>, timestamp,</w:t>
+      </w:r>
+      <w:r>
+        <w:t xml:space="preserve"> or any of the appended values from the other models to </w:t>
+      </w:r>
+      <w:r>
+        <w:t>see where additional class help may be needed.</w:t>
       </w:r>
     </w:p>
     <w:p>
@@ -492,6 +576,55 @@
       </w:pPr>
     </w:p>
     <w:p>
+      <w:r>
+        <w:rPr>
+          <w:b/>
+          <w:bCs/>
+          <w:u w:val="single"/>
+        </w:rPr>
+        <w:t>Settings</w:t>
+      </w:r>
+      <w:r>
+        <w:t xml:space="preserve"> {string </w:t>
+      </w:r>
+      <w:proofErr w:type="spellStart"/>
+      <w:r>
+        <w:t>SettingName</w:t>
+      </w:r>
+      <w:proofErr w:type="spellEnd"/>
+      <w:r>
+        <w:t>, bool Set}</w:t>
+      </w:r>
+      <w:r>
+        <w:tab/>
+      </w:r>
+      <w:r>
+        <w:tab/>
+      </w:r>
+      <w:r>
+        <w:tab/>
+      </w:r>
+      <w:r>
+        <w:tab/>
+        <w:t>(e.g. “Logging”, “false”}</w:t>
+      </w:r>
+    </w:p>
+    <w:p>
+      <w:pPr>
+        <w:pStyle w:val="NoSpacing"/>
+        <w:ind w:left="720"/>
+      </w:pPr>
+      <w:r>
+        <w:t>This model holds fields that can be turned on or off to affect the functionality of the language parser.  (The addition of settings requires functional implementation.)</w:t>
+      </w:r>
+    </w:p>
+    <w:p>
+      <w:pPr>
+        <w:pStyle w:val="NoSpacing"/>
+        <w:ind w:left="720"/>
+      </w:pPr>
+    </w:p>
+    <w:p>
       <w:pPr>
         <w:pStyle w:val="Heading3"/>
       </w:pPr>
@@ -509,7 +642,31 @@
     </w:p>
     <w:p>
       <w:r>
-        <w:t>A RepositoryWrapper class ties all of the model repositories together and functions as an abstraction of the ApplicationDbContext class.</w:t>
+        <w:t xml:space="preserve">A </w:t>
+      </w:r>
+      <w:proofErr w:type="spellStart"/>
+      <w:r>
+        <w:t>RepositoryWrapper</w:t>
+      </w:r>
+      <w:proofErr w:type="spellEnd"/>
+      <w:r>
+        <w:t xml:space="preserve"> class ties </w:t>
+      </w:r>
+      <w:proofErr w:type="gramStart"/>
+      <w:r>
+        <w:t>all of</w:t>
+      </w:r>
+      <w:proofErr w:type="gramEnd"/>
+      <w:r>
+        <w:t xml:space="preserve"> the model repositories together and functions as an abstraction of the </w:t>
+      </w:r>
+      <w:proofErr w:type="spellStart"/>
+      <w:r>
+        <w:t>ApplicationDbContext</w:t>
+      </w:r>
+      <w:proofErr w:type="spellEnd"/>
+      <w:r>
+        <w:t xml:space="preserve"> class.</w:t>
       </w:r>
     </w:p>
     <w:p/>
@@ -543,11 +700,56 @@
       </w:r>
     </w:p>
     <w:p>
-      <w:r>
-        <w:t>In order to simplify the API, all calls to the controller are to the Post() method (single endpoint).  The structure passed to the Post() method determines</w:t>
-      </w:r>
-      <w:r>
-        <w:t xml:space="preserve"> whether a language parse or a CRUD function - PostAdd(), PostGet(), PostPut(),  PostDelete() - is to be performed.  The data repository acted upon is also specified by the Post() input structure.  The Post() method always returns a JSON string – a list of suggested search queries; or, the PostGet() result after data repository manipulation.</w:t>
+      <w:proofErr w:type="gramStart"/>
+      <w:r>
+        <w:t>In order to</w:t>
+      </w:r>
+      <w:proofErr w:type="gramEnd"/>
+      <w:r>
+        <w:t xml:space="preserve"> simplify the API, all calls to the controller are to the Post() method (single endpoint).  The structure passed to the Post() method determines</w:t>
+      </w:r>
+      <w:r>
+        <w:t xml:space="preserve"> whether a language parse or a CRUD function - </w:t>
+      </w:r>
+      <w:proofErr w:type="spellStart"/>
+      <w:r>
+        <w:t>PostAdd</w:t>
+      </w:r>
+      <w:proofErr w:type="spellEnd"/>
+      <w:r>
+        <w:t xml:space="preserve">(), </w:t>
+      </w:r>
+      <w:proofErr w:type="spellStart"/>
+      <w:r>
+        <w:t>PostGet</w:t>
+      </w:r>
+      <w:proofErr w:type="spellEnd"/>
+      <w:r>
+        <w:t xml:space="preserve">(), </w:t>
+      </w:r>
+      <w:proofErr w:type="spellStart"/>
+      <w:r>
+        <w:t>PostPut</w:t>
+      </w:r>
+      <w:proofErr w:type="spellEnd"/>
+      <w:r>
+        <w:t xml:space="preserve">(),  </w:t>
+      </w:r>
+      <w:proofErr w:type="spellStart"/>
+      <w:r>
+        <w:t>PostDelete</w:t>
+      </w:r>
+      <w:proofErr w:type="spellEnd"/>
+      <w:r>
+        <w:t xml:space="preserve">() - is to be performed.  The data repository acted upon is also specified by the Post() input structure.  The Post() method always returns a JSON string – a list of suggested search queries; or, the </w:t>
+      </w:r>
+      <w:proofErr w:type="spellStart"/>
+      <w:r>
+        <w:t>PostGet</w:t>
+      </w:r>
+      <w:proofErr w:type="spellEnd"/>
+      <w:r>
+        <w:t>() result after data repository manipulation.</w:t>
       </w:r>
     </w:p>
     <w:p>
@@ -630,25 +832,7 @@
           <w:sz w:val="19"/>
           <w:szCs w:val="19"/>
         </w:rPr>
-        <w:t xml:space="preserve">    "role": "</w:t>
-      </w:r>
-      <w:r>
-        <w:rPr>
-          <w:rFonts w:ascii="Consolas" w:hAnsi="Consolas" w:cs="Consolas"/>
-          <w:color w:val="FF0000"/>
-          <w:sz w:val="19"/>
-          <w:szCs w:val="19"/>
-        </w:rPr>
-        <w:t>student/</w:t>
-      </w:r>
-      <w:r>
-        <w:rPr>
-          <w:rFonts w:ascii="Consolas" w:hAnsi="Consolas" w:cs="Consolas"/>
-          <w:color w:val="FF0000"/>
-          <w:sz w:val="19"/>
-          <w:szCs w:val="19"/>
-        </w:rPr>
-        <w:t>instructor",</w:t>
+        <w:t xml:space="preserve">    "role": "student/instructor",</w:t>
       </w:r>
       <w:r>
         <w:rPr>
@@ -690,26 +874,66 @@
           <w:sz w:val="19"/>
           <w:szCs w:val="19"/>
         </w:rPr>
-        <w:t>"username":"name",</w:t>
-      </w:r>
-      <w:r>
-        <w:rPr>
-          <w:rFonts w:ascii="Consolas" w:hAnsi="Consolas" w:cs="Consolas"/>
-          <w:color w:val="000000" w:themeColor="text1"/>
-          <w:sz w:val="19"/>
-          <w:szCs w:val="19"/>
-        </w:rPr>
-        <w:tab/>
-      </w:r>
-      <w:r>
-        <w:rPr>
-          <w:rFonts w:ascii="Consolas" w:hAnsi="Consolas" w:cs="Consolas"/>
-          <w:color w:val="000000" w:themeColor="text1"/>
-          <w:sz w:val="19"/>
-          <w:szCs w:val="19"/>
-        </w:rPr>
-        <w:tab/>
-        <w:t xml:space="preserve">// RawSearch.StudentName </w:t>
+        <w:t>"</w:t>
+      </w:r>
+      <w:proofErr w:type="spellStart"/>
+      <w:r>
+        <w:rPr>
+          <w:rFonts w:ascii="Consolas" w:hAnsi="Consolas" w:cs="Consolas"/>
+          <w:color w:val="FF0000"/>
+          <w:sz w:val="19"/>
+          <w:szCs w:val="19"/>
+        </w:rPr>
+        <w:t>username":"name</w:t>
+      </w:r>
+      <w:proofErr w:type="spellEnd"/>
+      <w:r>
+        <w:rPr>
+          <w:rFonts w:ascii="Consolas" w:hAnsi="Consolas" w:cs="Consolas"/>
+          <w:color w:val="FF0000"/>
+          <w:sz w:val="19"/>
+          <w:szCs w:val="19"/>
+        </w:rPr>
+        <w:t>",</w:t>
+      </w:r>
+      <w:r>
+        <w:rPr>
+          <w:rFonts w:ascii="Consolas" w:hAnsi="Consolas" w:cs="Consolas"/>
+          <w:color w:val="000000" w:themeColor="text1"/>
+          <w:sz w:val="19"/>
+          <w:szCs w:val="19"/>
+        </w:rPr>
+        <w:tab/>
+      </w:r>
+      <w:r>
+        <w:rPr>
+          <w:rFonts w:ascii="Consolas" w:hAnsi="Consolas" w:cs="Consolas"/>
+          <w:color w:val="000000" w:themeColor="text1"/>
+          <w:sz w:val="19"/>
+          <w:szCs w:val="19"/>
+        </w:rPr>
+        <w:tab/>
+        <w:t xml:space="preserve">// </w:t>
+      </w:r>
+      <w:proofErr w:type="spellStart"/>
+      <w:r>
+        <w:rPr>
+          <w:rFonts w:ascii="Consolas" w:hAnsi="Consolas" w:cs="Consolas"/>
+          <w:color w:val="000000" w:themeColor="text1"/>
+          <w:sz w:val="19"/>
+          <w:szCs w:val="19"/>
+        </w:rPr>
+        <w:t>RawSearch.StudentName</w:t>
+      </w:r>
+      <w:proofErr w:type="spellEnd"/>
+      <w:r>
+        <w:rPr>
+          <w:rFonts w:ascii="Consolas" w:hAnsi="Consolas" w:cs="Consolas"/>
+          <w:color w:val="000000" w:themeColor="text1"/>
+          <w:sz w:val="19"/>
+          <w:szCs w:val="19"/>
+        </w:rPr>
+        <w:t xml:space="preserve"> </w:t>
       </w:r>
     </w:p>
     <w:p>
@@ -802,7 +1026,47 @@
           <w:szCs w:val="19"/>
         </w:rPr>
         <w:tab/>
-        <w:t xml:space="preserve">// “add”-PostAdd(), “edit”-PostPut(), “remove”- </w:t>
+        <w:t>// “add”-</w:t>
+      </w:r>
+      <w:proofErr w:type="spellStart"/>
+      <w:r>
+        <w:rPr>
+          <w:rFonts w:ascii="Consolas" w:hAnsi="Consolas" w:cs="Consolas"/>
+          <w:color w:val="000000" w:themeColor="text1"/>
+          <w:sz w:val="19"/>
+          <w:szCs w:val="19"/>
+        </w:rPr>
+        <w:t>PostAdd</w:t>
+      </w:r>
+      <w:proofErr w:type="spellEnd"/>
+      <w:r>
+        <w:rPr>
+          <w:rFonts w:ascii="Consolas" w:hAnsi="Consolas" w:cs="Consolas"/>
+          <w:color w:val="000000" w:themeColor="text1"/>
+          <w:sz w:val="19"/>
+          <w:szCs w:val="19"/>
+        </w:rPr>
+        <w:t>(), “edit”-</w:t>
+      </w:r>
+      <w:proofErr w:type="spellStart"/>
+      <w:r>
+        <w:rPr>
+          <w:rFonts w:ascii="Consolas" w:hAnsi="Consolas" w:cs="Consolas"/>
+          <w:color w:val="000000" w:themeColor="text1"/>
+          <w:sz w:val="19"/>
+          <w:szCs w:val="19"/>
+        </w:rPr>
+        <w:t>PostPut</w:t>
+      </w:r>
+      <w:proofErr w:type="spellEnd"/>
+      <w:r>
+        <w:rPr>
+          <w:rFonts w:ascii="Consolas" w:hAnsi="Consolas" w:cs="Consolas"/>
+          <w:color w:val="000000" w:themeColor="text1"/>
+          <w:sz w:val="19"/>
+          <w:szCs w:val="19"/>
+        </w:rPr>
+        <w:t xml:space="preserve">(), “remove”- </w:t>
       </w:r>
     </w:p>
     <w:p>
@@ -826,7 +1090,47 @@
           <w:sz w:val="19"/>
           <w:szCs w:val="19"/>
         </w:rPr>
-        <w:t>// PostDelete(), “&lt;model name&gt;”-PostGet()</w:t>
+        <w:t xml:space="preserve">// </w:t>
+      </w:r>
+      <w:proofErr w:type="spellStart"/>
+      <w:r>
+        <w:rPr>
+          <w:rFonts w:ascii="Consolas" w:hAnsi="Consolas" w:cs="Consolas"/>
+          <w:color w:val="000000" w:themeColor="text1"/>
+          <w:sz w:val="19"/>
+          <w:szCs w:val="19"/>
+        </w:rPr>
+        <w:t>PostDelete</w:t>
+      </w:r>
+      <w:proofErr w:type="spellEnd"/>
+      <w:r>
+        <w:rPr>
+          <w:rFonts w:ascii="Consolas" w:hAnsi="Consolas" w:cs="Consolas"/>
+          <w:color w:val="000000" w:themeColor="text1"/>
+          <w:sz w:val="19"/>
+          <w:szCs w:val="19"/>
+        </w:rPr>
+        <w:t>(), “&lt;model name&gt;”-</w:t>
+      </w:r>
+      <w:proofErr w:type="spellStart"/>
+      <w:r>
+        <w:rPr>
+          <w:rFonts w:ascii="Consolas" w:hAnsi="Consolas" w:cs="Consolas"/>
+          <w:color w:val="000000" w:themeColor="text1"/>
+          <w:sz w:val="19"/>
+          <w:szCs w:val="19"/>
+        </w:rPr>
+        <w:t>PostGet</w:t>
+      </w:r>
+      <w:proofErr w:type="spellEnd"/>
+      <w:r>
+        <w:rPr>
+          <w:rFonts w:ascii="Consolas" w:hAnsi="Consolas" w:cs="Consolas"/>
+          <w:color w:val="000000" w:themeColor="text1"/>
+          <w:sz w:val="19"/>
+          <w:szCs w:val="19"/>
+        </w:rPr>
+        <w:t>()</w:t>
       </w:r>
     </w:p>
     <w:p>
@@ -1037,7 +1341,27 @@
           <w:szCs w:val="19"/>
         </w:rPr>
         <w:tab/>
-        <w:t>// PostAdd() input</w:t>
+        <w:t xml:space="preserve">// </w:t>
+      </w:r>
+      <w:proofErr w:type="spellStart"/>
+      <w:r>
+        <w:rPr>
+          <w:rFonts w:ascii="Consolas" w:hAnsi="Consolas" w:cs="Consolas"/>
+          <w:color w:val="000000" w:themeColor="text1"/>
+          <w:sz w:val="19"/>
+          <w:szCs w:val="19"/>
+        </w:rPr>
+        <w:t>PostAdd</w:t>
+      </w:r>
+      <w:proofErr w:type="spellEnd"/>
+      <w:r>
+        <w:rPr>
+          <w:rFonts w:ascii="Consolas" w:hAnsi="Consolas" w:cs="Consolas"/>
+          <w:color w:val="000000" w:themeColor="text1"/>
+          <w:sz w:val="19"/>
+          <w:szCs w:val="19"/>
+        </w:rPr>
+        <w:t>() input</w:t>
       </w:r>
     </w:p>
     <w:p>
@@ -1202,16 +1526,56 @@
           <w:sz w:val="19"/>
           <w:szCs w:val="19"/>
         </w:rPr>
-        <w:t xml:space="preserve">        "matchTo": "</w:t>
-      </w:r>
-      <w:r>
-        <w:rPr>
-          <w:rFonts w:ascii="Consolas" w:hAnsi="Consolas" w:cs="Consolas"/>
-          <w:color w:val="FF0000"/>
-          <w:sz w:val="19"/>
-          <w:szCs w:val="19"/>
-        </w:rPr>
-        <w:t>&lt;NearConceptIdea text being matched to&gt;”</w:t>
+        <w:t xml:space="preserve">        "</w:t>
+      </w:r>
+      <w:proofErr w:type="spellStart"/>
+      <w:r>
+        <w:rPr>
+          <w:rFonts w:ascii="Consolas" w:hAnsi="Consolas" w:cs="Consolas"/>
+          <w:color w:val="FF0000"/>
+          <w:sz w:val="19"/>
+          <w:szCs w:val="19"/>
+        </w:rPr>
+        <w:t>matchTo</w:t>
+      </w:r>
+      <w:proofErr w:type="spellEnd"/>
+      <w:r>
+        <w:rPr>
+          <w:rFonts w:ascii="Consolas" w:hAnsi="Consolas" w:cs="Consolas"/>
+          <w:color w:val="FF0000"/>
+          <w:sz w:val="19"/>
+          <w:szCs w:val="19"/>
+        </w:rPr>
+        <w:t>": "</w:t>
+      </w:r>
+      <w:r>
+        <w:rPr>
+          <w:rFonts w:ascii="Consolas" w:hAnsi="Consolas" w:cs="Consolas"/>
+          <w:color w:val="FF0000"/>
+          <w:sz w:val="19"/>
+          <w:szCs w:val="19"/>
+        </w:rPr>
+        <w:t>&lt;</w:t>
+      </w:r>
+      <w:proofErr w:type="spellStart"/>
+      <w:r>
+        <w:rPr>
+          <w:rFonts w:ascii="Consolas" w:hAnsi="Consolas" w:cs="Consolas"/>
+          <w:color w:val="FF0000"/>
+          <w:sz w:val="19"/>
+          <w:szCs w:val="19"/>
+        </w:rPr>
+        <w:t>NearConceptIdea</w:t>
+      </w:r>
+      <w:proofErr w:type="spellEnd"/>
+      <w:r>
+        <w:rPr>
+          <w:rFonts w:ascii="Consolas" w:hAnsi="Consolas" w:cs="Consolas"/>
+          <w:color w:val="FF0000"/>
+          <w:sz w:val="19"/>
+          <w:szCs w:val="19"/>
+        </w:rPr>
+        <w:t xml:space="preserve"> text being matched to&gt;”</w:t>
       </w:r>
       <w:r>
         <w:rPr>
@@ -1230,7 +1594,27 @@
           <w:szCs w:val="19"/>
         </w:rPr>
         <w:tab/>
-        <w:t xml:space="preserve">// add.type IN </w:t>
+        <w:t xml:space="preserve">// </w:t>
+      </w:r>
+      <w:proofErr w:type="spellStart"/>
+      <w:r>
+        <w:rPr>
+          <w:rFonts w:ascii="Consolas" w:hAnsi="Consolas" w:cs="Consolas"/>
+          <w:color w:val="000000" w:themeColor="text1"/>
+          <w:sz w:val="19"/>
+          <w:szCs w:val="19"/>
+        </w:rPr>
+        <w:t>add.type</w:t>
+      </w:r>
+      <w:proofErr w:type="spellEnd"/>
+      <w:r>
+        <w:rPr>
+          <w:rFonts w:ascii="Consolas" w:hAnsi="Consolas" w:cs="Consolas"/>
+          <w:color w:val="000000" w:themeColor="text1"/>
+          <w:sz w:val="19"/>
+          <w:szCs w:val="19"/>
+        </w:rPr>
+        <w:t xml:space="preserve"> IN </w:t>
       </w:r>
     </w:p>
     <w:p>
@@ -1254,7 +1638,27 @@
           <w:sz w:val="19"/>
           <w:szCs w:val="19"/>
         </w:rPr>
-        <w:t xml:space="preserve">// “nearconcepts”, </w:t>
+        <w:t>// “</w:t>
+      </w:r>
+      <w:proofErr w:type="spellStart"/>
+      <w:r>
+        <w:rPr>
+          <w:rFonts w:ascii="Consolas" w:hAnsi="Consolas" w:cs="Consolas"/>
+          <w:color w:val="000000" w:themeColor="text1"/>
+          <w:sz w:val="19"/>
+          <w:szCs w:val="19"/>
+        </w:rPr>
+        <w:t>nearconcepts</w:t>
+      </w:r>
+      <w:proofErr w:type="spellEnd"/>
+      <w:r>
+        <w:rPr>
+          <w:rFonts w:ascii="Consolas" w:hAnsi="Consolas" w:cs="Consolas"/>
+          <w:color w:val="000000" w:themeColor="text1"/>
+          <w:sz w:val="19"/>
+          <w:szCs w:val="19"/>
+        </w:rPr>
+        <w:t xml:space="preserve">”, </w:t>
       </w:r>
     </w:p>
     <w:p>
@@ -1278,7 +1682,27 @@
           <w:sz w:val="19"/>
           <w:szCs w:val="19"/>
         </w:rPr>
-        <w:t>// “nearconceptphrases”</w:t>
+        <w:t>// “</w:t>
+      </w:r>
+      <w:proofErr w:type="spellStart"/>
+      <w:r>
+        <w:rPr>
+          <w:rFonts w:ascii="Consolas" w:hAnsi="Consolas" w:cs="Consolas"/>
+          <w:color w:val="000000" w:themeColor="text1"/>
+          <w:sz w:val="19"/>
+          <w:szCs w:val="19"/>
+        </w:rPr>
+        <w:t>nearconceptphrases</w:t>
+      </w:r>
+      <w:proofErr w:type="spellEnd"/>
+      <w:r>
+        <w:rPr>
+          <w:rFonts w:ascii="Consolas" w:hAnsi="Consolas" w:cs="Consolas"/>
+          <w:color w:val="000000" w:themeColor="text1"/>
+          <w:sz w:val="19"/>
+          <w:szCs w:val="19"/>
+        </w:rPr>
+        <w:t>”</w:t>
       </w:r>
     </w:p>
     <w:p>
@@ -1310,7 +1734,27 @@
           <w:sz w:val="19"/>
           <w:szCs w:val="19"/>
         </w:rPr>
-        <w:t>"conceptKey": "</w:t>
+        <w:t>"</w:t>
+      </w:r>
+      <w:proofErr w:type="spellStart"/>
+      <w:r>
+        <w:rPr>
+          <w:rFonts w:ascii="Consolas" w:hAnsi="Consolas" w:cs="Consolas"/>
+          <w:color w:val="FF0000"/>
+          <w:sz w:val="19"/>
+          <w:szCs w:val="19"/>
+        </w:rPr>
+        <w:t>conceptKey</w:t>
+      </w:r>
+      <w:proofErr w:type="spellEnd"/>
+      <w:r>
+        <w:rPr>
+          <w:rFonts w:ascii="Consolas" w:hAnsi="Consolas" w:cs="Consolas"/>
+          <w:color w:val="FF0000"/>
+          <w:sz w:val="19"/>
+          <w:szCs w:val="19"/>
+        </w:rPr>
+        <w:t>": "</w:t>
       </w:r>
       <w:r>
         <w:rPr>
@@ -1471,7 +1915,27 @@
           <w:szCs w:val="19"/>
         </w:rPr>
         <w:tab/>
-        <w:t>// PostPut() input</w:t>
+        <w:t xml:space="preserve">// </w:t>
+      </w:r>
+      <w:proofErr w:type="spellStart"/>
+      <w:r>
+        <w:rPr>
+          <w:rFonts w:ascii="Consolas" w:hAnsi="Consolas" w:cs="Consolas"/>
+          <w:color w:val="000000" w:themeColor="text1"/>
+          <w:sz w:val="19"/>
+          <w:szCs w:val="19"/>
+        </w:rPr>
+        <w:t>PostPut</w:t>
+      </w:r>
+      <w:proofErr w:type="spellEnd"/>
+      <w:r>
+        <w:rPr>
+          <w:rFonts w:ascii="Consolas" w:hAnsi="Consolas" w:cs="Consolas"/>
+          <w:color w:val="000000" w:themeColor="text1"/>
+          <w:sz w:val="19"/>
+          <w:szCs w:val="19"/>
+        </w:rPr>
+        <w:t>() input</w:t>
       </w:r>
     </w:p>
     <w:p>
@@ -1622,7 +2086,27 @@
           <w:sz w:val="19"/>
           <w:szCs w:val="19"/>
         </w:rPr>
-        <w:t>"originalname": "",</w:t>
+        <w:t>"</w:t>
+      </w:r>
+      <w:proofErr w:type="spellStart"/>
+      <w:r>
+        <w:rPr>
+          <w:rFonts w:ascii="Consolas" w:hAnsi="Consolas" w:cs="Consolas"/>
+          <w:color w:val="FF0000"/>
+          <w:sz w:val="19"/>
+          <w:szCs w:val="19"/>
+        </w:rPr>
+        <w:t>originalname</w:t>
+      </w:r>
+      <w:proofErr w:type="spellEnd"/>
+      <w:r>
+        <w:rPr>
+          <w:rFonts w:ascii="Consolas" w:hAnsi="Consolas" w:cs="Consolas"/>
+          <w:color w:val="FF0000"/>
+          <w:sz w:val="19"/>
+          <w:szCs w:val="19"/>
+        </w:rPr>
+        <w:t>": "",</w:t>
       </w:r>
     </w:p>
     <w:p>
@@ -1714,16 +2198,56 @@
           <w:sz w:val="19"/>
           <w:szCs w:val="19"/>
         </w:rPr>
-        <w:t>"matchto": "</w:t>
-      </w:r>
-      <w:r>
-        <w:rPr>
-          <w:rFonts w:ascii="Consolas" w:hAnsi="Consolas" w:cs="Consolas"/>
-          <w:color w:val="FF0000"/>
-          <w:sz w:val="19"/>
-          <w:szCs w:val="19"/>
-        </w:rPr>
-        <w:t>&lt;NearConceptIdea text being matched to&gt;</w:t>
+        <w:t>"</w:t>
+      </w:r>
+      <w:proofErr w:type="spellStart"/>
+      <w:r>
+        <w:rPr>
+          <w:rFonts w:ascii="Consolas" w:hAnsi="Consolas" w:cs="Consolas"/>
+          <w:color w:val="FF0000"/>
+          <w:sz w:val="19"/>
+          <w:szCs w:val="19"/>
+        </w:rPr>
+        <w:t>matchto</w:t>
+      </w:r>
+      <w:proofErr w:type="spellEnd"/>
+      <w:r>
+        <w:rPr>
+          <w:rFonts w:ascii="Consolas" w:hAnsi="Consolas" w:cs="Consolas"/>
+          <w:color w:val="FF0000"/>
+          <w:sz w:val="19"/>
+          <w:szCs w:val="19"/>
+        </w:rPr>
+        <w:t>": "</w:t>
+      </w:r>
+      <w:r>
+        <w:rPr>
+          <w:rFonts w:ascii="Consolas" w:hAnsi="Consolas" w:cs="Consolas"/>
+          <w:color w:val="FF0000"/>
+          <w:sz w:val="19"/>
+          <w:szCs w:val="19"/>
+        </w:rPr>
+        <w:t>&lt;</w:t>
+      </w:r>
+      <w:proofErr w:type="spellStart"/>
+      <w:r>
+        <w:rPr>
+          <w:rFonts w:ascii="Consolas" w:hAnsi="Consolas" w:cs="Consolas"/>
+          <w:color w:val="FF0000"/>
+          <w:sz w:val="19"/>
+          <w:szCs w:val="19"/>
+        </w:rPr>
+        <w:t>NearConceptIdea</w:t>
+      </w:r>
+      <w:proofErr w:type="spellEnd"/>
+      <w:r>
+        <w:rPr>
+          <w:rFonts w:ascii="Consolas" w:hAnsi="Consolas" w:cs="Consolas"/>
+          <w:color w:val="FF0000"/>
+          <w:sz w:val="19"/>
+          <w:szCs w:val="19"/>
+        </w:rPr>
+        <w:t xml:space="preserve"> text being matched to&gt;</w:t>
       </w:r>
       <w:r>
         <w:rPr>
@@ -1774,7 +2298,27 @@
           <w:sz w:val="19"/>
           <w:szCs w:val="19"/>
         </w:rPr>
-        <w:t>"conceptKey": "",</w:t>
+        <w:t>"</w:t>
+      </w:r>
+      <w:proofErr w:type="spellStart"/>
+      <w:r>
+        <w:rPr>
+          <w:rFonts w:ascii="Consolas" w:hAnsi="Consolas" w:cs="Consolas"/>
+          <w:color w:val="FF0000"/>
+          <w:sz w:val="19"/>
+          <w:szCs w:val="19"/>
+        </w:rPr>
+        <w:t>conceptKey</w:t>
+      </w:r>
+      <w:proofErr w:type="spellEnd"/>
+      <w:r>
+        <w:rPr>
+          <w:rFonts w:ascii="Consolas" w:hAnsi="Consolas" w:cs="Consolas"/>
+          <w:color w:val="FF0000"/>
+          <w:sz w:val="19"/>
+          <w:szCs w:val="19"/>
+        </w:rPr>
+        <w:t>": "",</w:t>
       </w:r>
     </w:p>
     <w:p>
@@ -1917,7 +2461,27 @@
           <w:szCs w:val="19"/>
         </w:rPr>
         <w:tab/>
-        <w:t>// PostDelete() input</w:t>
+        <w:t xml:space="preserve">// </w:t>
+      </w:r>
+      <w:proofErr w:type="spellStart"/>
+      <w:r>
+        <w:rPr>
+          <w:rFonts w:ascii="Consolas" w:hAnsi="Consolas" w:cs="Consolas"/>
+          <w:color w:val="000000" w:themeColor="text1"/>
+          <w:sz w:val="19"/>
+          <w:szCs w:val="19"/>
+        </w:rPr>
+        <w:t>PostDelete</w:t>
+      </w:r>
+      <w:proofErr w:type="spellEnd"/>
+      <w:r>
+        <w:rPr>
+          <w:rFonts w:ascii="Consolas" w:hAnsi="Consolas" w:cs="Consolas"/>
+          <w:color w:val="000000" w:themeColor="text1"/>
+          <w:sz w:val="19"/>
+          <w:szCs w:val="19"/>
+        </w:rPr>
+        <w:t>() input</w:t>
       </w:r>
     </w:p>
     <w:p>
@@ -2183,7 +2747,27 @@
           <w:szCs w:val="19"/>
         </w:rPr>
         <w:tab/>
-        <w:t>// id of setting for edit and delete, PostAdd=&gt;add.name</w:t>
+        <w:t xml:space="preserve">// id of setting for edit and delete, </w:t>
+      </w:r>
+      <w:proofErr w:type="spellStart"/>
+      <w:r>
+        <w:rPr>
+          <w:rFonts w:ascii="Consolas" w:hAnsi="Consolas" w:cs="Consolas"/>
+          <w:color w:val="000000" w:themeColor="text1"/>
+          <w:sz w:val="19"/>
+          <w:szCs w:val="19"/>
+        </w:rPr>
+        <w:t>PostAdd</w:t>
+      </w:r>
+      <w:proofErr w:type="spellEnd"/>
+      <w:r>
+        <w:rPr>
+          <w:rFonts w:ascii="Consolas" w:hAnsi="Consolas" w:cs="Consolas"/>
+          <w:color w:val="000000" w:themeColor="text1"/>
+          <w:sz w:val="19"/>
+          <w:szCs w:val="19"/>
+        </w:rPr>
+        <w:t>=&gt;add.name</w:t>
       </w:r>
     </w:p>
     <w:p>
@@ -2328,22 +2912,52 @@
           <w:rFonts w:ascii="Consolas" w:hAnsi="Consolas" w:cs="Consolas"/>
           <w:color w:val="000000" w:themeColor="text1"/>
         </w:rPr>
-        <w:t xml:space="preserve"> NearConceptPhrases/NearConceptIdeas</w:t>
-      </w:r>
-      <w:r>
-        <w:rPr>
-          <w:rFonts w:ascii="Consolas" w:hAnsi="Consolas" w:cs="Consolas"/>
-          <w:color w:val="000000" w:themeColor="text1"/>
-        </w:rPr>
         <w:t xml:space="preserve"> </w:t>
       </w:r>
+      <w:proofErr w:type="spellStart"/>
+      <w:r>
+        <w:rPr>
+          <w:rFonts w:ascii="Consolas" w:hAnsi="Consolas" w:cs="Consolas"/>
+          <w:color w:val="000000" w:themeColor="text1"/>
+        </w:rPr>
+        <w:t>NearConceptPhrases</w:t>
+      </w:r>
+      <w:proofErr w:type="spellEnd"/>
+      <w:r>
+        <w:rPr>
+          <w:rFonts w:ascii="Consolas" w:hAnsi="Consolas" w:cs="Consolas"/>
+          <w:color w:val="000000" w:themeColor="text1"/>
+        </w:rPr>
+        <w:t>/</w:t>
+      </w:r>
+      <w:proofErr w:type="spellStart"/>
+      <w:r>
+        <w:rPr>
+          <w:rFonts w:ascii="Consolas" w:hAnsi="Consolas" w:cs="Consolas"/>
+          <w:color w:val="000000" w:themeColor="text1"/>
+        </w:rPr>
+        <w:t>NearConceptIdeas</w:t>
+      </w:r>
+      <w:proofErr w:type="spellEnd"/>
+      <w:r>
+        <w:rPr>
+          <w:rFonts w:ascii="Consolas" w:hAnsi="Consolas" w:cs="Consolas"/>
+          <w:color w:val="000000" w:themeColor="text1"/>
+        </w:rPr>
+        <w:t xml:space="preserve"> </w:t>
+      </w:r>
     </w:p>
     <w:p>
       <w:pPr>
         <w:pStyle w:val="NoSpacing"/>
       </w:pPr>
-      <w:r>
-        <w:t xml:space="preserve">PostGet(): </w:t>
+      <w:proofErr w:type="spellStart"/>
+      <w:r>
+        <w:t>PostGet</w:t>
+      </w:r>
+      <w:proofErr w:type="spellEnd"/>
+      <w:r>
+        <w:t xml:space="preserve">(): </w:t>
       </w:r>
     </w:p>
     <w:p>
@@ -2352,7 +2966,14 @@
       </w:pPr>
       <w:r>
         <w:tab/>
-        <w:t>NearConceptIdeas can be retrieved by themselves.</w:t>
+      </w:r>
+      <w:proofErr w:type="spellStart"/>
+      <w:r>
+        <w:t>NearConceptIdeas</w:t>
+      </w:r>
+      <w:proofErr w:type="spellEnd"/>
+      <w:r>
+        <w:t xml:space="preserve"> can be retrieved by themselves.</w:t>
       </w:r>
     </w:p>
     <w:p>
@@ -2361,15 +2982,35 @@
       </w:pPr>
       <w:r>
         <w:tab/>
-        <w:t>NearConceptPhrases are retrieved with their NearConceptIdeas.</w:t>
+      </w:r>
+      <w:proofErr w:type="spellStart"/>
+      <w:r>
+        <w:t>NearConceptPhrases</w:t>
+      </w:r>
+      <w:proofErr w:type="spellEnd"/>
+      <w:r>
+        <w:t xml:space="preserve"> are retrieved with their </w:t>
+      </w:r>
+      <w:proofErr w:type="spellStart"/>
+      <w:r>
+        <w:t>NearConceptIdeas</w:t>
+      </w:r>
+      <w:proofErr w:type="spellEnd"/>
+      <w:r>
+        <w:t>.</w:t>
       </w:r>
     </w:p>
     <w:p>
       <w:pPr>
         <w:pStyle w:val="NoSpacing"/>
       </w:pPr>
-      <w:r>
-        <w:t>PostAdd():</w:t>
+      <w:proofErr w:type="spellStart"/>
+      <w:r>
+        <w:t>PostAdd</w:t>
+      </w:r>
+      <w:proofErr w:type="spellEnd"/>
+      <w:r>
+        <w:t>():</w:t>
       </w:r>
     </w:p>
     <w:p>
@@ -2378,7 +3019,14 @@
       </w:pPr>
       <w:r>
         <w:tab/>
-        <w:t>NearConceptIdeas can be added by themselves.</w:t>
+      </w:r>
+      <w:proofErr w:type="spellStart"/>
+      <w:r>
+        <w:t>NearConceptIdeas</w:t>
+      </w:r>
+      <w:proofErr w:type="spellEnd"/>
+      <w:r>
+        <w:t xml:space="preserve"> can be added by themselves.</w:t>
       </w:r>
     </w:p>
     <w:p>
@@ -2390,7 +3038,30 @@
       </w:r>
       <w:r>
         <w:tab/>
-        <w:t xml:space="preserve">NearConceptPhrases must be added with a NearConceptIdea.  If the NearConceptIdea is not </w:t>
+      </w:r>
+      <w:proofErr w:type="spellStart"/>
+      <w:r>
+        <w:t>NearConceptPhrases</w:t>
+      </w:r>
+      <w:proofErr w:type="spellEnd"/>
+      <w:r>
+        <w:t xml:space="preserve"> must be added with a </w:t>
+      </w:r>
+      <w:proofErr w:type="spellStart"/>
+      <w:r>
+        <w:t>NearConceptIdea</w:t>
+      </w:r>
+      <w:proofErr w:type="spellEnd"/>
+      <w:r>
+        <w:t xml:space="preserve">.  If the </w:t>
+      </w:r>
+      <w:proofErr w:type="spellStart"/>
+      <w:r>
+        <w:t>NearConceptIdea</w:t>
+      </w:r>
+      <w:proofErr w:type="spellEnd"/>
+      <w:r>
+        <w:t xml:space="preserve"> is not </w:t>
       </w:r>
     </w:p>
     <w:p>
@@ -2399,7 +3070,15 @@
         <w:ind w:firstLine="720"/>
       </w:pPr>
       <w:r>
-        <w:t xml:space="preserve">already in the database, it is added and linked; otherwise, the existing NearConceptIdea is </w:t>
+        <w:t xml:space="preserve">already in the database, it is added and linked; otherwise, the existing </w:t>
+      </w:r>
+      <w:proofErr w:type="spellStart"/>
+      <w:r>
+        <w:t>NearConceptIdea</w:t>
+      </w:r>
+      <w:proofErr w:type="spellEnd"/>
+      <w:r>
+        <w:t xml:space="preserve"> is </w:t>
       </w:r>
     </w:p>
     <w:p>
@@ -2415,8 +3094,13 @@
       <w:pPr>
         <w:pStyle w:val="NoSpacing"/>
       </w:pPr>
-      <w:r>
-        <w:t>PostPut():</w:t>
+      <w:proofErr w:type="spellStart"/>
+      <w:r>
+        <w:t>PostPut</w:t>
+      </w:r>
+      <w:proofErr w:type="spellEnd"/>
+      <w:r>
+        <w:t>():</w:t>
       </w:r>
     </w:p>
     <w:p>
@@ -2425,13 +3109,14 @@
       </w:pPr>
       <w:r>
         <w:tab/>
-        <w:t xml:space="preserve">NearConceptIdeas can be </w:t>
-      </w:r>
-      <w:r>
-        <w:t>edited</w:t>
-      </w:r>
-      <w:r>
-        <w:t xml:space="preserve"> by themselves.</w:t>
+      </w:r>
+      <w:proofErr w:type="spellStart"/>
+      <w:r>
+        <w:t>NearConceptIdeas</w:t>
+      </w:r>
+      <w:proofErr w:type="spellEnd"/>
+      <w:r>
+        <w:t xml:space="preserve"> can be edited by themselves.</w:t>
       </w:r>
     </w:p>
     <w:p>
@@ -2439,18 +3124,30 @@
         <w:pStyle w:val="NoSpacing"/>
         <w:ind w:left="720"/>
       </w:pPr>
+      <w:proofErr w:type="spellStart"/>
       <w:r>
         <w:lastRenderedPageBreak/>
-        <w:t xml:space="preserve">NearConceptPhrases must be </w:t>
-      </w:r>
-      <w:r>
-        <w:t>edited</w:t>
-      </w:r>
-      <w:r>
-        <w:t xml:space="preserve"> with a NearConceptIdea.  </w:t>
-      </w:r>
-      <w:r>
-        <w:t xml:space="preserve">The NearConceptIdea is </w:t>
+        <w:t>NearConceptPhrases</w:t>
+      </w:r>
+      <w:proofErr w:type="spellEnd"/>
+      <w:r>
+        <w:t xml:space="preserve"> must be edited with a </w:t>
+      </w:r>
+      <w:proofErr w:type="spellStart"/>
+      <w:r>
+        <w:t>NearConceptIdea</w:t>
+      </w:r>
+      <w:proofErr w:type="spellEnd"/>
+      <w:r>
+        <w:t xml:space="preserve">.  The </w:t>
+      </w:r>
+      <w:proofErr w:type="spellStart"/>
+      <w:r>
+        <w:t>NearConceptIdea</w:t>
+      </w:r>
+      <w:proofErr w:type="spellEnd"/>
+      <w:r>
+        <w:t xml:space="preserve"> is </w:t>
       </w:r>
     </w:p>
     <w:p>
@@ -2459,18 +3156,36 @@
         <w:ind w:left="720"/>
       </w:pPr>
       <w:r>
-        <w:t xml:space="preserve">not edited. </w:t>
-      </w:r>
-      <w:r>
-        <w:t>If the NearConceptIdea is not already in the database, it is added and linked; otherwise, the existing NearConceptIdea is linked.</w:t>
+        <w:t xml:space="preserve">not edited. If the </w:t>
+      </w:r>
+      <w:proofErr w:type="spellStart"/>
+      <w:r>
+        <w:t>NearConceptIdea</w:t>
+      </w:r>
+      <w:proofErr w:type="spellEnd"/>
+      <w:r>
+        <w:t xml:space="preserve"> is not already in the database, it is added and linked; otherwise, the existing </w:t>
+      </w:r>
+      <w:proofErr w:type="spellStart"/>
+      <w:r>
+        <w:t>NearConceptIdea</w:t>
+      </w:r>
+      <w:proofErr w:type="spellEnd"/>
+      <w:r>
+        <w:t xml:space="preserve"> is linked.</w:t>
       </w:r>
     </w:p>
     <w:p>
       <w:pPr>
         <w:pStyle w:val="NoSpacing"/>
       </w:pPr>
-      <w:r>
-        <w:t>PostDelete():</w:t>
+      <w:proofErr w:type="spellStart"/>
+      <w:r>
+        <w:t>PostDelete</w:t>
+      </w:r>
+      <w:proofErr w:type="spellEnd"/>
+      <w:r>
+        <w:t>():</w:t>
       </w:r>
     </w:p>
     <w:p>
@@ -2479,7 +3194,14 @@
       </w:pPr>
       <w:r>
         <w:tab/>
-        <w:t>NearConceptIdeas cannot be deleted.</w:t>
+      </w:r>
+      <w:proofErr w:type="spellStart"/>
+      <w:r>
+        <w:t>NearConceptIdeas</w:t>
+      </w:r>
+      <w:proofErr w:type="spellEnd"/>
+      <w:r>
+        <w:t xml:space="preserve"> cannot be deleted.</w:t>
       </w:r>
     </w:p>
     <w:p>
@@ -2488,7 +3210,22 @@
       </w:pPr>
       <w:r>
         <w:tab/>
-        <w:t xml:space="preserve">NearConceptPhrases can be deleted.  The linked NearConceptIdea remains in the database even </w:t>
+      </w:r>
+      <w:proofErr w:type="spellStart"/>
+      <w:r>
+        <w:t>NearConceptPhrases</w:t>
+      </w:r>
+      <w:proofErr w:type="spellEnd"/>
+      <w:r>
+        <w:t xml:space="preserve"> can be deleted.  The linked </w:t>
+      </w:r>
+      <w:proofErr w:type="spellStart"/>
+      <w:r>
+        <w:t>NearConceptIdea</w:t>
+      </w:r>
+      <w:proofErr w:type="spellEnd"/>
+      <w:r>
+        <w:t xml:space="preserve"> remains in the database even </w:t>
       </w:r>
     </w:p>
     <w:p>
@@ -2519,7 +3256,15 @@
         <w:t>The outgoing class has member variable</w:t>
       </w:r>
       <w:r>
-        <w:t>s to return Lists of any of the models as specified by the responseType member variable.</w:t>
+        <w:t xml:space="preserve">s to return Lists of any of the models as specified by the </w:t>
+      </w:r>
+      <w:proofErr w:type="spellStart"/>
+      <w:r>
+        <w:t>responseType</w:t>
+      </w:r>
+      <w:proofErr w:type="spellEnd"/>
+      <w:r>
+        <w:t xml:space="preserve"> member variable.</w:t>
       </w:r>
     </w:p>
     <w:p/>
@@ -2533,10 +3278,26 @@
     </w:p>
     <w:p>
       <w:r>
-        <w:t>The language parser, SearchHelper.cs, takes in the user’s search query and returns a set of queries to improve the user’s search results.  Words are removed, replaced, and appended to the search query based on the entries in the language parser</w:t>
-      </w:r>
-      <w:r>
-        <w:t xml:space="preserve"> database tables.  The search helper, DbHandler.cs, converts the entries from the language parser database tables into more useable forms for the parser.</w:t>
+        <w:t xml:space="preserve">The language parser, </w:t>
+      </w:r>
+      <w:proofErr w:type="spellStart"/>
+      <w:r>
+        <w:t>SearchHelper.cs</w:t>
+      </w:r>
+      <w:proofErr w:type="spellEnd"/>
+      <w:r>
+        <w:t>, takes in the user’s search query and returns a set of queries to improve the user’s search results.  Words are removed, replaced, and appended to the search query based on the entries in the language parser</w:t>
+      </w:r>
+      <w:r>
+        <w:t xml:space="preserve"> database tables.  The search helper, </w:t>
+      </w:r>
+      <w:proofErr w:type="spellStart"/>
+      <w:r>
+        <w:t>DbHandler.cs</w:t>
+      </w:r>
+      <w:proofErr w:type="spellEnd"/>
+      <w:r>
+        <w:t>, converts the entries from the language parser database tables into more useable forms for the parser.</w:t>
       </w:r>
     </w:p>
     <w:p>

</xml_diff>